<commit_message>
Update INF36207 - Rapport du TP2.docx
</commit_message>
<xml_diff>
--- a/INF36207 - Rapport du TP2.docx
+++ b/INF36207 - Rapport du TP2.docx
@@ -1095,7 +1095,23 @@
           <w:rFonts w:ascii="Arial" w:hAnsi="Arial" w:cs="Arial"/>
           <w:lang w:val="fr-CA"/>
         </w:rPr>
-        <w:t>e MD5</w:t>
+        <w:t>e</w:t>
+      </w:r>
+      <w:r>
+        <w:rPr>
+          <w:rStyle w:val="markedcontent"/>
+          <w:rFonts w:ascii="Arial" w:hAnsi="Arial" w:cs="Arial"/>
+          <w:lang w:val="fr-CA"/>
+        </w:rPr>
+        <w:t> </w:t>
+      </w:r>
+      <w:r>
+        <w:rPr>
+          <w:rStyle w:val="markedcontent"/>
+          <w:rFonts w:ascii="Arial" w:hAnsi="Arial" w:cs="Arial"/>
+          <w:lang w:val="fr-CA"/>
+        </w:rPr>
+        <w:t>MD5</w:t>
       </w:r>
       <w:bookmarkEnd w:id="0"/>
     </w:p>
@@ -1200,7 +1216,7 @@
           <w:szCs w:val="24"/>
           <w:lang w:val="fr-CA"/>
         </w:rPr>
-        <w:t>. Par la suite sélectionné les différents caractères que vous voulez dans la génération de vos de passe. Pour ce faire il vous suffit simplement de cocher les options qui vous intéresse</w:t>
+        <w:t>. Par la suite</w:t>
       </w:r>
       <w:r>
         <w:rPr>
@@ -1208,6 +1224,98 @@
           <w:szCs w:val="24"/>
           <w:lang w:val="fr-CA"/>
         </w:rPr>
+        <w:t>,</w:t>
+      </w:r>
+      <w:r>
+        <w:rPr>
+          <w:sz w:val="24"/>
+          <w:szCs w:val="24"/>
+          <w:lang w:val="fr-CA"/>
+        </w:rPr>
+        <w:t xml:space="preserve"> sélectionn</w:t>
+      </w:r>
+      <w:r>
+        <w:rPr>
+          <w:sz w:val="24"/>
+          <w:szCs w:val="24"/>
+          <w:lang w:val="fr-CA"/>
+        </w:rPr>
+        <w:t>er</w:t>
+      </w:r>
+      <w:r>
+        <w:rPr>
+          <w:sz w:val="24"/>
+          <w:szCs w:val="24"/>
+          <w:lang w:val="fr-CA"/>
+        </w:rPr>
+        <w:t xml:space="preserve"> les différents caractères que vous voulez dans la génération de vos</w:t>
+      </w:r>
+      <w:r>
+        <w:rPr>
+          <w:sz w:val="24"/>
+          <w:szCs w:val="24"/>
+          <w:lang w:val="fr-CA"/>
+        </w:rPr>
+        <w:t xml:space="preserve"> mots</w:t>
+      </w:r>
+      <w:r>
+        <w:rPr>
+          <w:sz w:val="24"/>
+          <w:szCs w:val="24"/>
+          <w:lang w:val="fr-CA"/>
+        </w:rPr>
+        <w:t xml:space="preserve"> de passe. Pour ce </w:t>
+      </w:r>
+      <w:proofErr w:type="spellStart"/>
+      <w:proofErr w:type="gramStart"/>
+      <w:r>
+        <w:rPr>
+          <w:sz w:val="24"/>
+          <w:szCs w:val="24"/>
+          <w:lang w:val="fr-CA"/>
+        </w:rPr>
+        <w:t>fair</w:t>
+      </w:r>
+      <w:r>
+        <w:rPr>
+          <w:sz w:val="24"/>
+          <w:szCs w:val="24"/>
+          <w:lang w:val="fr-CA"/>
+        </w:rPr>
+        <w:t>e,</w:t>
+      </w:r>
+      <w:r>
+        <w:rPr>
+          <w:sz w:val="24"/>
+          <w:szCs w:val="24"/>
+          <w:lang w:val="fr-CA"/>
+        </w:rPr>
+        <w:t>e</w:t>
+      </w:r>
+      <w:proofErr w:type="spellEnd"/>
+      <w:proofErr w:type="gramEnd"/>
+      <w:r>
+        <w:rPr>
+          <w:sz w:val="24"/>
+          <w:szCs w:val="24"/>
+          <w:lang w:val="fr-CA"/>
+        </w:rPr>
+        <w:t xml:space="preserve"> il vous suffit de cocher les options qui vous intéresse</w:t>
+      </w:r>
+      <w:r>
+        <w:rPr>
+          <w:sz w:val="24"/>
+          <w:szCs w:val="24"/>
+          <w:lang w:val="fr-CA"/>
+        </w:rPr>
+        <w:t>nt</w:t>
+      </w:r>
+      <w:r>
+        <w:rPr>
+          <w:sz w:val="24"/>
+          <w:szCs w:val="24"/>
+          <w:lang w:val="fr-CA"/>
+        </w:rPr>
         <w:t xml:space="preserve">, notez que vous pouvez aussi entrer </w:t>
       </w:r>
       <w:r>
@@ -1280,7 +1388,7 @@
           <w:szCs w:val="24"/>
           <w:lang w:val="fr-CA"/>
         </w:rPr>
-        <w:t xml:space="preserve">Vous devrez ensuite sélectionner un emplacement pour sauvegarder votre fichier ainsi que le nommé. Finalement, il ne vous reste plus qu’a cliqué sur générer et de patienté avec votre café pour que votre dictionnaire de mots de passe de génère à l’endroit désiré. </w:t>
+        <w:t>Vous devrez ensuite sélectionner un emplacement pour sauvegarder votre fichier ainsi que le nomm</w:t>
       </w:r>
       <w:r>
         <w:rPr>
@@ -1288,7 +1396,39 @@
           <w:szCs w:val="24"/>
           <w:lang w:val="fr-CA"/>
         </w:rPr>
-        <w:t xml:space="preserve">Évidemment si l’utilisateur ne remplie pas une de ces conditions, un message d’erreur apparaitra à l’écran. </w:t>
+        <w:t>er</w:t>
+      </w:r>
+      <w:r>
+        <w:rPr>
+          <w:sz w:val="24"/>
+          <w:szCs w:val="24"/>
+          <w:lang w:val="fr-CA"/>
+        </w:rPr>
+        <w:t xml:space="preserve">. Finalement, il ne vous reste plus qu’a cliqué sur générer et de patienté avec votre café pour que votre dictionnaire de mots de passe de génère à l’endroit désiré. </w:t>
+      </w:r>
+      <w:r>
+        <w:rPr>
+          <w:sz w:val="24"/>
+          <w:szCs w:val="24"/>
+          <w:lang w:val="fr-CA"/>
+        </w:rPr>
+        <w:t>Évidemment si l’utilisateur ne rempli</w:t>
+      </w:r>
+      <w:r>
+        <w:rPr>
+          <w:sz w:val="24"/>
+          <w:szCs w:val="24"/>
+          <w:lang w:val="fr-CA"/>
+        </w:rPr>
+        <w:t>t</w:t>
+      </w:r>
+      <w:r>
+        <w:rPr>
+          <w:sz w:val="24"/>
+          <w:szCs w:val="24"/>
+          <w:lang w:val="fr-CA"/>
+        </w:rPr>
+        <w:t xml:space="preserve"> pas une de ces conditions, un message d’erreur apparaitra à l’écran. </w:t>
       </w:r>
     </w:p>
     <w:p>
@@ -1345,7 +1485,87 @@
           <w:szCs w:val="24"/>
           <w:lang w:val="fr-CA"/>
         </w:rPr>
-        <w:t xml:space="preserve">. Quand cela sera fait une autre fenêtre s’ouvrira.  Vous pourrez voir en haut à droite le nombre de tentative ainsi que le temps écoulé. Au centre de la fenêtre se trouve une zone pour entrer votre hache qui sera décrypté quand vous appuierez sur le bouton validé. Enfin vous trouverez en bas a droit le nombre de mots dans le dictionnaire. </w:t>
+        <w:t>. Quand cela sera fait</w:t>
+      </w:r>
+      <w:r>
+        <w:rPr>
+          <w:sz w:val="24"/>
+          <w:szCs w:val="24"/>
+          <w:lang w:val="fr-CA"/>
+        </w:rPr>
+        <w:t>,</w:t>
+      </w:r>
+      <w:r>
+        <w:rPr>
+          <w:sz w:val="24"/>
+          <w:szCs w:val="24"/>
+          <w:lang w:val="fr-CA"/>
+        </w:rPr>
+        <w:t xml:space="preserve"> une autre fenêtre s’ouvrira.  Vous pourrez voir en haut à droite le nombre de tentative</w:t>
+      </w:r>
+      <w:r>
+        <w:rPr>
+          <w:sz w:val="24"/>
+          <w:szCs w:val="24"/>
+          <w:lang w:val="fr-CA"/>
+        </w:rPr>
+        <w:t>s</w:t>
+      </w:r>
+      <w:r>
+        <w:rPr>
+          <w:sz w:val="24"/>
+          <w:szCs w:val="24"/>
+          <w:lang w:val="fr-CA"/>
+        </w:rPr>
+        <w:t xml:space="preserve"> ainsi que le temps écoulé. Au centre de la fenêtre se trouve une zone pour entrer votre hache qui sera décrypté</w:t>
+      </w:r>
+      <w:r>
+        <w:rPr>
+          <w:sz w:val="24"/>
+          <w:szCs w:val="24"/>
+          <w:lang w:val="fr-CA"/>
+        </w:rPr>
+        <w:t>e</w:t>
+      </w:r>
+      <w:r>
+        <w:rPr>
+          <w:sz w:val="24"/>
+          <w:szCs w:val="24"/>
+          <w:lang w:val="fr-CA"/>
+        </w:rPr>
+        <w:t xml:space="preserve"> quand vous appuierez sur le bouton validé. Enfin</w:t>
+      </w:r>
+      <w:r>
+        <w:rPr>
+          <w:sz w:val="24"/>
+          <w:szCs w:val="24"/>
+          <w:lang w:val="fr-CA"/>
+        </w:rPr>
+        <w:t>,</w:t>
+      </w:r>
+      <w:r>
+        <w:rPr>
+          <w:sz w:val="24"/>
+          <w:szCs w:val="24"/>
+          <w:lang w:val="fr-CA"/>
+        </w:rPr>
+        <w:t xml:space="preserve"> vous trouverez en bas </w:t>
+      </w:r>
+      <w:r>
+        <w:rPr>
+          <w:sz w:val="24"/>
+          <w:szCs w:val="24"/>
+          <w:lang w:val="fr-CA"/>
+        </w:rPr>
+        <w:t>à</w:t>
+      </w:r>
+      <w:r>
+        <w:rPr>
+          <w:sz w:val="24"/>
+          <w:szCs w:val="24"/>
+          <w:lang w:val="fr-CA"/>
+        </w:rPr>
+        <w:t xml:space="preserve"> droit le nombre de mots dans le dictionnaire. </w:t>
       </w:r>
     </w:p>
     <w:p>
@@ -1665,7 +1885,19 @@
               <w:rPr>
                 <w:lang w:val="fr-CA"/>
               </w:rPr>
-              <w:t>divergances</w:t>
+              <w:t>diverg</w:t>
+            </w:r>
+            <w:r>
+              <w:rPr>
+                <w:lang w:val="fr-CA"/>
+              </w:rPr>
+              <w:t>a</w:t>
+            </w:r>
+            <w:r>
+              <w:rPr>
+                <w:lang w:val="fr-CA"/>
+              </w:rPr>
+              <w:t>nces</w:t>
             </w:r>
             <w:proofErr w:type="spellEnd"/>
             <w:proofErr w:type="gramEnd"/>
@@ -1913,7 +2145,7 @@
           <w:szCs w:val="24"/>
           <w:lang w:val="fr-CA"/>
         </w:rPr>
-        <w:t xml:space="preserve">Par contre, cela reste une bonne pratique, car cette architecture permet d’avoir un projet qui est bien structurer. Nous avons rencontré un problème lors de la génération des mots de passe pour le dictionnaire. Une approche avec fonction récursive </w:t>
+        <w:t>Par contre, cela reste une bonne pratique, car cette architecture permet d’avoir un projet qui est bien structur</w:t>
       </w:r>
       <w:r>
         <w:rPr>
@@ -1921,7 +2153,55 @@
           <w:szCs w:val="24"/>
           <w:lang w:val="fr-CA"/>
         </w:rPr>
-        <w:t xml:space="preserve">a été utilisé. Cela causait des problèmes de débordement de mémoire quand l’application devait générer des mots à 5 et plus. Après recherche, nous avons trouvez une solution. L’utilisation de </w:t>
+        <w:t>é</w:t>
+      </w:r>
+      <w:r>
+        <w:rPr>
+          <w:sz w:val="24"/>
+          <w:szCs w:val="24"/>
+          <w:lang w:val="fr-CA"/>
+        </w:rPr>
+        <w:t xml:space="preserve">. Nous avons rencontré un problème lors de la génération des mots de passe pour le dictionnaire. Une approche avec fonction récursive </w:t>
+      </w:r>
+      <w:r>
+        <w:rPr>
+          <w:sz w:val="24"/>
+          <w:szCs w:val="24"/>
+          <w:lang w:val="fr-CA"/>
+        </w:rPr>
+        <w:t>a été utilisé</w:t>
+      </w:r>
+      <w:r>
+        <w:rPr>
+          <w:sz w:val="24"/>
+          <w:szCs w:val="24"/>
+          <w:lang w:val="fr-CA"/>
+        </w:rPr>
+        <w:t>e</w:t>
+      </w:r>
+      <w:r>
+        <w:rPr>
+          <w:sz w:val="24"/>
+          <w:szCs w:val="24"/>
+          <w:lang w:val="fr-CA"/>
+        </w:rPr>
+        <w:t>. Cela causait des problèmes de débordement de mémoire quand l’application devait générer des mots à 5 et plus. Après recherche, nous avons trouv</w:t>
+      </w:r>
+      <w:r>
+        <w:rPr>
+          <w:sz w:val="24"/>
+          <w:szCs w:val="24"/>
+          <w:lang w:val="fr-CA"/>
+        </w:rPr>
+        <w:t>é</w:t>
+      </w:r>
+      <w:r>
+        <w:rPr>
+          <w:sz w:val="24"/>
+          <w:szCs w:val="24"/>
+          <w:lang w:val="fr-CA"/>
+        </w:rPr>
+        <w:t xml:space="preserve"> une solution. L’utilisation de </w:t>
       </w:r>
       <w:proofErr w:type="spellStart"/>
       <w:r>
@@ -1939,7 +2219,23 @@
           <w:szCs w:val="24"/>
           <w:lang w:val="fr-CA"/>
         </w:rPr>
-        <w:t xml:space="preserve"> lors du retour dans des fonction de type </w:t>
+        <w:t xml:space="preserve"> lors du retour dans des fonction</w:t>
+      </w:r>
+      <w:r>
+        <w:rPr>
+          <w:sz w:val="24"/>
+          <w:szCs w:val="24"/>
+          <w:lang w:val="fr-CA"/>
+        </w:rPr>
+        <w:t>s</w:t>
+      </w:r>
+      <w:r>
+        <w:rPr>
+          <w:sz w:val="24"/>
+          <w:szCs w:val="24"/>
+          <w:lang w:val="fr-CA"/>
+        </w:rPr>
+        <w:t xml:space="preserve"> de type </w:t>
       </w:r>
       <w:proofErr w:type="spellStart"/>
       <w:r>
@@ -1957,7 +2253,23 @@
           <w:szCs w:val="24"/>
           <w:lang w:val="fr-CA"/>
         </w:rPr>
-        <w:t xml:space="preserve"> permet de palier à ce problème, car il permet de donner la prochaine valeur d’une itération quand il est utilisé. </w:t>
+        <w:t xml:space="preserve"> permet de pal</w:t>
+      </w:r>
+      <w:r>
+        <w:rPr>
+          <w:sz w:val="24"/>
+          <w:szCs w:val="24"/>
+          <w:lang w:val="fr-CA"/>
+        </w:rPr>
+        <w:t>l</w:t>
+      </w:r>
+      <w:r>
+        <w:rPr>
+          <w:sz w:val="24"/>
+          <w:szCs w:val="24"/>
+          <w:lang w:val="fr-CA"/>
+        </w:rPr>
+        <w:t xml:space="preserve">ier à ce problème, car il permet de donner la prochaine valeur d’une itération quand il est utilisé. </w:t>
       </w:r>
     </w:p>
     <w:p>
@@ -1995,7 +2307,7 @@
           <w:szCs w:val="24"/>
           <w:lang w:val="fr-CA"/>
         </w:rPr>
-        <w:t>En conclusion, nos applications,</w:t>
+        <w:t>En conclusion, nos applications</w:t>
       </w:r>
       <w:r>
         <w:rPr>
@@ -2019,7 +2331,7 @@
           <w:szCs w:val="24"/>
           <w:lang w:val="fr-CA"/>
         </w:rPr>
-        <w:t xml:space="preserve">. Notre application dictionnaire permet la création de dictionnaire volumineux. Aucun problème n’a été soulevé pour générer un dictionnaire de plus 56 gigaoctet. </w:t>
+        <w:t>. Notre application dictionnaire permet la création de dictionnaire</w:t>
       </w:r>
       <w:r>
         <w:rPr>
@@ -2027,7 +2339,73 @@
           <w:szCs w:val="24"/>
           <w:lang w:val="fr-CA"/>
         </w:rPr>
-        <w:t xml:space="preserve">En ce qui concerne notre application de hachage, elle aussi fonction bien en plus d’être plus simple d’utilisation que </w:t>
+        <w:t>s</w:t>
+      </w:r>
+      <w:r>
+        <w:rPr>
+          <w:sz w:val="24"/>
+          <w:szCs w:val="24"/>
+          <w:lang w:val="fr-CA"/>
+        </w:rPr>
+        <w:t xml:space="preserve"> volumineux. Aucun problème n’a été soulevé pour générer un dictionnaire de plus 56</w:t>
+      </w:r>
+      <w:r>
+        <w:rPr>
+          <w:sz w:val="24"/>
+          <w:szCs w:val="24"/>
+          <w:lang w:val="fr-CA"/>
+        </w:rPr>
+        <w:t> </w:t>
+      </w:r>
+      <w:proofErr w:type="spellStart"/>
+      <w:r>
+        <w:rPr>
+          <w:sz w:val="24"/>
+          <w:szCs w:val="24"/>
+          <w:lang w:val="fr-CA"/>
+        </w:rPr>
+        <w:t>gigaoctet</w:t>
+      </w:r>
+      <w:r>
+        <w:rPr>
+          <w:sz w:val="24"/>
+          <w:szCs w:val="24"/>
+          <w:lang w:val="fr-CA"/>
+        </w:rPr>
+        <w:t>s</w:t>
+      </w:r>
+      <w:proofErr w:type="spellEnd"/>
+      <w:r>
+        <w:rPr>
+          <w:sz w:val="24"/>
+          <w:szCs w:val="24"/>
+          <w:lang w:val="fr-CA"/>
+        </w:rPr>
+        <w:t xml:space="preserve">. </w:t>
+      </w:r>
+      <w:r>
+        <w:rPr>
+          <w:sz w:val="24"/>
+          <w:szCs w:val="24"/>
+          <w:lang w:val="fr-CA"/>
+        </w:rPr>
+        <w:t>En ce qui concerne notre application de hachage, elle aussi fonction</w:t>
+      </w:r>
+      <w:r>
+        <w:rPr>
+          <w:sz w:val="24"/>
+          <w:szCs w:val="24"/>
+          <w:lang w:val="fr-CA"/>
+        </w:rPr>
+        <w:t>ne</w:t>
+      </w:r>
+      <w:r>
+        <w:rPr>
+          <w:sz w:val="24"/>
+          <w:szCs w:val="24"/>
+          <w:lang w:val="fr-CA"/>
+        </w:rPr>
+        <w:t xml:space="preserve"> bien en plus d’être plus simple d’utilisation que </w:t>
       </w:r>
       <w:r>
         <w:rPr>

</xml_diff>